<commit_message>
data son to parent
</commit_message>
<xml_diff>
--- a/notes/Vue3js学习笔记13-Vue3组件组件通信.docx
+++ b/notes/Vue3js学习笔记13-Vue3组件组件通信.docx
@@ -5,6 +5,9 @@
     <w:p>
       <w:pPr>
         <w:pStyle w:val="1"/>
+        <w:rPr>
+          <w:rFonts w:hint="eastAsia"/>
+        </w:rPr>
       </w:pPr>
       <w:r>
         <w:rPr>
@@ -84,6 +87,7 @@
           <w:p>
             <w:pPr>
               <w:rPr>
+                <w:rFonts w:hint="eastAsia"/>
                 <w:noProof/>
               </w:rPr>
             </w:pPr>
@@ -138,6 +142,7 @@
           <w:p>
             <w:pPr>
               <w:rPr>
+                <w:rFonts w:hint="eastAsia"/>
                 <w:noProof/>
               </w:rPr>
             </w:pPr>
@@ -203,51 +208,6 @@
         <w:t>2.组件通信-子传父p181</w:t>
       </w:r>
     </w:p>
-    <w:p>
-      <w:pPr>
-        <w:pStyle w:val="1"/>
-      </w:pPr>
-      <w:r>
-        <w:rPr>
-          <w:rFonts w:hint="eastAsia"/>
-        </w:rPr>
-        <w:t>3.组件通信-其他p182</w:t>
-      </w:r>
-    </w:p>
-    <w:p>
-      <w:pPr>
-        <w:pStyle w:val="1"/>
-      </w:pPr>
-      <w:r>
-        <w:rPr>
-          <w:rFonts w:hint="eastAsia"/>
-        </w:rPr>
-        <w:t>演练1.父传子</w:t>
-      </w:r>
-    </w:p>
-    <w:p>
-      <w:pPr>
-        <w:pStyle w:val="2"/>
-      </w:pPr>
-      <w:r>
-        <w:rPr>
-          <w:rFonts w:hint="eastAsia"/>
-        </w:rPr>
-        <w:t>1&gt;用模板来创建一个项目,叫做</w:t>
-      </w:r>
-      <w:r>
-        <w:rPr>
-          <w:rFonts w:hint="eastAsia"/>
-        </w:rPr>
-        <w:t>lesson18-component-comm-dad-to-son</w:t>
-      </w:r>
-      <w:r>
-        <w:rPr>
-          <w:rFonts w:hint="eastAsia"/>
-        </w:rPr>
-        <w:t>,然后安装依赖,再输入npm run dev先把项目运行起来</w:t>
-      </w:r>
-    </w:p>
     <w:tbl>
       <w:tblPr>
         <w:tblStyle w:val="ae"/>
@@ -273,6 +233,131 @@
                 <w:noProof/>
               </w:rPr>
               <w:drawing>
+                <wp:inline distT="0" distB="0" distL="0" distR="0" wp14:anchorId="28329120" wp14:editId="36F64DD2">
+                  <wp:extent cx="7674005" cy="5479255"/>
+                  <wp:effectExtent l="0" t="0" r="3175" b="7620"/>
+                  <wp:docPr id="1202129939" name="图片 1"/>
+                  <wp:cNvGraphicFramePr>
+                    <a:graphicFrameLocks xmlns:a="http://schemas.openxmlformats.org/drawingml/2006/main" noChangeAspect="1"/>
+                  </wp:cNvGraphicFramePr>
+                  <a:graphic xmlns:a="http://schemas.openxmlformats.org/drawingml/2006/main">
+                    <a:graphicData uri="http://schemas.openxmlformats.org/drawingml/2006/picture">
+                      <pic:pic xmlns:pic="http://schemas.openxmlformats.org/drawingml/2006/picture">
+                        <pic:nvPicPr>
+                          <pic:cNvPr id="1202129939" name=""/>
+                          <pic:cNvPicPr/>
+                        </pic:nvPicPr>
+                        <pic:blipFill>
+                          <a:blip r:embed="rId7"/>
+                          <a:stretch>
+                            <a:fillRect/>
+                          </a:stretch>
+                        </pic:blipFill>
+                        <pic:spPr>
+                          <a:xfrm>
+                            <a:off x="0" y="0"/>
+                            <a:ext cx="7674005" cy="5479255"/>
+                          </a:xfrm>
+                          <a:prstGeom prst="rect">
+                            <a:avLst/>
+                          </a:prstGeom>
+                        </pic:spPr>
+                      </pic:pic>
+                    </a:graphicData>
+                  </a:graphic>
+                </wp:inline>
+              </w:drawing>
+            </w:r>
+          </w:p>
+        </w:tc>
+      </w:tr>
+    </w:tbl>
+    <w:p>
+      <w:pPr>
+        <w:rPr>
+          <w:rFonts w:hint="eastAsia"/>
+        </w:rPr>
+      </w:pPr>
+    </w:p>
+    <w:p>
+      <w:pPr>
+        <w:pStyle w:val="1"/>
+        <w:rPr>
+          <w:rFonts w:hint="eastAsia"/>
+        </w:rPr>
+      </w:pPr>
+      <w:r>
+        <w:rPr>
+          <w:rFonts w:hint="eastAsia"/>
+        </w:rPr>
+        <w:t>3.组件通信-其他p182</w:t>
+      </w:r>
+    </w:p>
+    <w:p>
+      <w:pPr>
+        <w:pStyle w:val="1"/>
+        <w:rPr>
+          <w:rFonts w:hint="eastAsia"/>
+        </w:rPr>
+      </w:pPr>
+      <w:r>
+        <w:rPr>
+          <w:rFonts w:hint="eastAsia"/>
+        </w:rPr>
+        <w:t>演练1.父传子</w:t>
+      </w:r>
+    </w:p>
+    <w:p>
+      <w:pPr>
+        <w:pStyle w:val="2"/>
+        <w:rPr>
+          <w:rFonts w:hint="eastAsia"/>
+        </w:rPr>
+      </w:pPr>
+      <w:r>
+        <w:rPr>
+          <w:rFonts w:hint="eastAsia"/>
+        </w:rPr>
+        <w:t>1&gt;用模板来创建一个项目,叫做</w:t>
+      </w:r>
+      <w:r>
+        <w:rPr>
+          <w:rFonts w:hint="eastAsia"/>
+        </w:rPr>
+        <w:t>lesson18-component-comm-dad-to-son</w:t>
+      </w:r>
+      <w:r>
+        <w:rPr>
+          <w:rFonts w:hint="eastAsia"/>
+        </w:rPr>
+        <w:t>,然后安装依赖,再输入npm run dev先把项目运行起来</w:t>
+      </w:r>
+    </w:p>
+    <w:tbl>
+      <w:tblPr>
+        <w:tblStyle w:val="ae"/>
+        <w:tblW w:w="0" w:type="auto"/>
+        <w:tblLook w:val="04A0" w:firstRow="1" w:lastRow="0" w:firstColumn="1" w:lastColumn="0" w:noHBand="0" w:noVBand="1"/>
+      </w:tblPr>
+      <w:tblGrid>
+        <w:gridCol w:w="8296"/>
+      </w:tblGrid>
+      <w:tr>
+        <w:tc>
+          <w:tcPr>
+            <w:tcW w:w="8296" w:type="dxa"/>
+          </w:tcPr>
+          <w:p>
+            <w:pPr>
+              <w:rPr>
+                <w:rFonts w:hint="eastAsia"/>
+              </w:rPr>
+            </w:pPr>
+            <w:r>
+              <w:rPr>
+                <w:noProof/>
+              </w:rPr>
+              <w:drawing>
                 <wp:inline distT="0" distB="0" distL="0" distR="0" wp14:anchorId="5CBB8D9E" wp14:editId="2234CE8D">
                   <wp:extent cx="10714649" cy="3284505"/>
                   <wp:effectExtent l="0" t="0" r="0" b="0"/>
@@ -288,7 +373,7 @@
                           <pic:cNvPicPr/>
                         </pic:nvPicPr>
                         <pic:blipFill>
-                          <a:blip r:embed="rId7"/>
+                          <a:blip r:embed="rId8"/>
                           <a:stretch>
                             <a:fillRect/>
                           </a:stretch>
@@ -315,6 +400,9 @@
     <w:p>
       <w:pPr>
         <w:pStyle w:val="2"/>
+        <w:rPr>
+          <w:rFonts w:hint="eastAsia"/>
+        </w:rPr>
       </w:pPr>
       <w:r>
         <w:rPr>
@@ -338,6 +426,11 @@
             <w:tcW w:w="8296" w:type="dxa"/>
           </w:tcPr>
           <w:p>
+            <w:pPr>
+              <w:rPr>
+                <w:rFonts w:hint="eastAsia"/>
+              </w:rPr>
+            </w:pPr>
             <w:r>
               <w:rPr>
                 <w:noProof/>
@@ -358,7 +451,7 @@
                           <pic:cNvPicPr/>
                         </pic:nvPicPr>
                         <pic:blipFill>
-                          <a:blip r:embed="rId8"/>
+                          <a:blip r:embed="rId9"/>
                           <a:stretch>
                             <a:fillRect/>
                           </a:stretch>
@@ -385,6 +478,9 @@
     <w:p>
       <w:pPr>
         <w:pStyle w:val="2"/>
+        <w:rPr>
+          <w:rFonts w:hint="eastAsia"/>
+        </w:rPr>
       </w:pPr>
       <w:r>
         <w:rPr>
@@ -433,7 +529,7 @@
                           <pic:cNvPicPr/>
                         </pic:nvPicPr>
                         <pic:blipFill>
-                          <a:blip r:embed="rId9"/>
+                          <a:blip r:embed="rId10"/>
                           <a:stretch>
                             <a:fillRect/>
                           </a:stretch>
@@ -486,6 +582,11 @@
             <w:tcW w:w="8296" w:type="dxa"/>
           </w:tcPr>
           <w:p>
+            <w:pPr>
+              <w:rPr>
+                <w:rFonts w:hint="eastAsia"/>
+              </w:rPr>
+            </w:pPr>
             <w:r>
               <w:rPr>
                 <w:noProof/>
@@ -506,7 +607,7 @@
                           <pic:cNvPicPr/>
                         </pic:nvPicPr>
                         <pic:blipFill>
-                          <a:blip r:embed="rId10"/>
+                          <a:blip r:embed="rId11"/>
                           <a:stretch>
                             <a:fillRect/>
                           </a:stretch>
@@ -559,6 +660,11 @@
             <w:tcW w:w="8296" w:type="dxa"/>
           </w:tcPr>
           <w:p>
+            <w:pPr>
+              <w:rPr>
+                <w:rFonts w:hint="eastAsia"/>
+              </w:rPr>
+            </w:pPr>
             <w:r>
               <w:rPr>
                 <w:noProof/>
@@ -579,7 +685,7 @@
                           <pic:cNvPicPr/>
                         </pic:nvPicPr>
                         <pic:blipFill>
-                          <a:blip r:embed="rId11"/>
+                          <a:blip r:embed="rId12"/>
                           <a:stretch>
                             <a:fillRect/>
                           </a:stretch>
@@ -606,6 +712,9 @@
     <w:p>
       <w:pPr>
         <w:pStyle w:val="2"/>
+        <w:rPr>
+          <w:rFonts w:hint="eastAsia"/>
+        </w:rPr>
       </w:pPr>
       <w:r>
         <w:rPr>
@@ -654,7 +763,7 @@
                           <pic:cNvPicPr/>
                         </pic:nvPicPr>
                         <pic:blipFill>
-                          <a:blip r:embed="rId12"/>
+                          <a:blip r:embed="rId13"/>
                           <a:stretch>
                             <a:fillRect/>
                           </a:stretch>
@@ -681,6 +790,9 @@
     <w:p>
       <w:pPr>
         <w:pStyle w:val="3"/>
+        <w:rPr>
+          <w:rFonts w:hint="eastAsia"/>
+        </w:rPr>
       </w:pPr>
       <w:r>
         <w:rPr>
@@ -729,7 +841,7 @@
                           <pic:cNvPicPr/>
                         </pic:nvPicPr>
                         <pic:blipFill>
-                          <a:blip r:embed="rId13"/>
+                          <a:blip r:embed="rId14"/>
                           <a:stretch>
                             <a:fillRect/>
                           </a:stretch>
@@ -755,17 +867,545 @@
     </w:tbl>
     <w:p>
       <w:pPr>
-        <w:rPr>
-          <w:rFonts w:hint="eastAsia"/>
-        </w:rPr>
-      </w:pPr>
-    </w:p>
-    <w:p/>
-    <w:p/>
-    <w:p/>
-    <w:p/>
-    <w:p/>
-    <w:p/>
+        <w:pStyle w:val="1"/>
+      </w:pPr>
+      <w:r>
+        <w:rPr>
+          <w:rFonts w:hint="eastAsia"/>
+        </w:rPr>
+        <w:t>演练2:子传父</w:t>
+      </w:r>
+    </w:p>
+    <w:p>
+      <w:pPr>
+        <w:pStyle w:val="2"/>
+      </w:pPr>
+      <w:r>
+        <w:rPr>
+          <w:rFonts w:hint="eastAsia"/>
+        </w:rPr>
+        <w:t>1&gt;用模板创建一个项目,起名:</w:t>
+      </w:r>
+      <w:r>
+        <w:rPr>
+          <w:rFonts w:hint="eastAsia"/>
+        </w:rPr>
+        <w:t xml:space="preserve"> </w:t>
+      </w:r>
+      <w:r>
+        <w:rPr>
+          <w:rFonts w:hint="eastAsia"/>
+        </w:rPr>
+        <w:t>lesson19-data-son-to-dad</w:t>
+      </w:r>
+      <w:r>
+        <w:rPr>
+          <w:rFonts w:hint="eastAsia"/>
+        </w:rPr>
+        <w:t>,然后进入目录,安装依赖,然后输入npm run dev使项目运行起来</w:t>
+      </w:r>
+    </w:p>
+    <w:tbl>
+      <w:tblPr>
+        <w:tblStyle w:val="ae"/>
+        <w:tblW w:w="0" w:type="auto"/>
+        <w:tblLook w:val="04A0" w:firstRow="1" w:lastRow="0" w:firstColumn="1" w:lastColumn="0" w:noHBand="0" w:noVBand="1"/>
+      </w:tblPr>
+      <w:tblGrid>
+        <w:gridCol w:w="8296"/>
+      </w:tblGrid>
+      <w:tr>
+        <w:tc>
+          <w:tcPr>
+            <w:tcW w:w="8296" w:type="dxa"/>
+          </w:tcPr>
+          <w:p>
+            <w:pPr>
+              <w:rPr>
+                <w:rFonts w:hint="eastAsia"/>
+              </w:rPr>
+            </w:pPr>
+            <w:r>
+              <w:rPr>
+                <w:noProof/>
+              </w:rPr>
+              <w:drawing>
+                <wp:inline distT="0" distB="0" distL="0" distR="0" wp14:anchorId="66A13D1F" wp14:editId="52B2B5E3">
+                  <wp:extent cx="9754445" cy="2697714"/>
+                  <wp:effectExtent l="0" t="0" r="0" b="7620"/>
+                  <wp:docPr id="949834508" name="图片 1"/>
+                  <wp:cNvGraphicFramePr>
+                    <a:graphicFrameLocks xmlns:a="http://schemas.openxmlformats.org/drawingml/2006/main" noChangeAspect="1"/>
+                  </wp:cNvGraphicFramePr>
+                  <a:graphic xmlns:a="http://schemas.openxmlformats.org/drawingml/2006/main">
+                    <a:graphicData uri="http://schemas.openxmlformats.org/drawingml/2006/picture">
+                      <pic:pic xmlns:pic="http://schemas.openxmlformats.org/drawingml/2006/picture">
+                        <pic:nvPicPr>
+                          <pic:cNvPr id="949834508" name=""/>
+                          <pic:cNvPicPr/>
+                        </pic:nvPicPr>
+                        <pic:blipFill>
+                          <a:blip r:embed="rId15"/>
+                          <a:stretch>
+                            <a:fillRect/>
+                          </a:stretch>
+                        </pic:blipFill>
+                        <pic:spPr>
+                          <a:xfrm>
+                            <a:off x="0" y="0"/>
+                            <a:ext cx="9754445" cy="2697714"/>
+                          </a:xfrm>
+                          <a:prstGeom prst="rect">
+                            <a:avLst/>
+                          </a:prstGeom>
+                        </pic:spPr>
+                      </pic:pic>
+                    </a:graphicData>
+                  </a:graphic>
+                </wp:inline>
+              </w:drawing>
+            </w:r>
+          </w:p>
+        </w:tc>
+      </w:tr>
+    </w:tbl>
+    <w:p>
+      <w:pPr>
+        <w:pStyle w:val="2"/>
+      </w:pPr>
+      <w:r>
+        <w:rPr>
+          <w:rFonts w:hint="eastAsia"/>
+        </w:rPr>
+        <w:t>2&gt;然后在components文件夹下面新建一个子组件ChildComp</w:t>
+      </w:r>
+      <w:r>
+        <w:rPr>
+          <w:rFonts w:hint="eastAsia"/>
+        </w:rPr>
+        <w:t>,在子组件里面创建一个按钮,给他绑定一个事件,这里需要用到一个defineEmits函数定义一个emits函数,然后在按钮的点击事件处理函数里面用这个emits函数来发送事件和数据</w:t>
+      </w:r>
+    </w:p>
+    <w:tbl>
+      <w:tblPr>
+        <w:tblStyle w:val="ae"/>
+        <w:tblW w:w="0" w:type="auto"/>
+        <w:tblLook w:val="04A0" w:firstRow="1" w:lastRow="0" w:firstColumn="1" w:lastColumn="0" w:noHBand="0" w:noVBand="1"/>
+      </w:tblPr>
+      <w:tblGrid>
+        <w:gridCol w:w="8296"/>
+      </w:tblGrid>
+      <w:tr>
+        <w:tc>
+          <w:tcPr>
+            <w:tcW w:w="8296" w:type="dxa"/>
+          </w:tcPr>
+          <w:p>
+            <w:pPr>
+              <w:rPr>
+                <w:rFonts w:hint="eastAsia"/>
+              </w:rPr>
+            </w:pPr>
+            <w:r>
+              <w:rPr>
+                <w:noProof/>
+              </w:rPr>
+              <w:drawing>
+                <wp:inline distT="0" distB="0" distL="0" distR="0" wp14:anchorId="073381D4" wp14:editId="5E0855DD">
+                  <wp:extent cx="8862828" cy="4808637"/>
+                  <wp:effectExtent l="0" t="0" r="0" b="0"/>
+                  <wp:docPr id="1466946097" name="图片 1"/>
+                  <wp:cNvGraphicFramePr>
+                    <a:graphicFrameLocks xmlns:a="http://schemas.openxmlformats.org/drawingml/2006/main" noChangeAspect="1"/>
+                  </wp:cNvGraphicFramePr>
+                  <a:graphic xmlns:a="http://schemas.openxmlformats.org/drawingml/2006/main">
+                    <a:graphicData uri="http://schemas.openxmlformats.org/drawingml/2006/picture">
+                      <pic:pic xmlns:pic="http://schemas.openxmlformats.org/drawingml/2006/picture">
+                        <pic:nvPicPr>
+                          <pic:cNvPr id="1466946097" name=""/>
+                          <pic:cNvPicPr/>
+                        </pic:nvPicPr>
+                        <pic:blipFill>
+                          <a:blip r:embed="rId16"/>
+                          <a:stretch>
+                            <a:fillRect/>
+                          </a:stretch>
+                        </pic:blipFill>
+                        <pic:spPr>
+                          <a:xfrm>
+                            <a:off x="0" y="0"/>
+                            <a:ext cx="8862828" cy="4808637"/>
+                          </a:xfrm>
+                          <a:prstGeom prst="rect">
+                            <a:avLst/>
+                          </a:prstGeom>
+                        </pic:spPr>
+                      </pic:pic>
+                    </a:graphicData>
+                  </a:graphic>
+                </wp:inline>
+              </w:drawing>
+            </w:r>
+          </w:p>
+        </w:tc>
+      </w:tr>
+    </w:tbl>
+    <w:p>
+      <w:pPr>
+        <w:pStyle w:val="2"/>
+      </w:pPr>
+      <w:r>
+        <w:rPr>
+          <w:rFonts w:hint="eastAsia"/>
+        </w:rPr>
+        <w:t>3&gt;然后在App.vue里面导入子组件,并且定义一个针对子组件发送的事件的处理函数</w:t>
+      </w:r>
+    </w:p>
+    <w:tbl>
+      <w:tblPr>
+        <w:tblStyle w:val="ae"/>
+        <w:tblW w:w="0" w:type="auto"/>
+        <w:tblLook w:val="04A0" w:firstRow="1" w:lastRow="0" w:firstColumn="1" w:lastColumn="0" w:noHBand="0" w:noVBand="1"/>
+      </w:tblPr>
+      <w:tblGrid>
+        <w:gridCol w:w="8296"/>
+      </w:tblGrid>
+      <w:tr>
+        <w:tc>
+          <w:tcPr>
+            <w:tcW w:w="8296" w:type="dxa"/>
+          </w:tcPr>
+          <w:p>
+            <w:pPr>
+              <w:rPr>
+                <w:rFonts w:hint="eastAsia"/>
+              </w:rPr>
+            </w:pPr>
+            <w:r>
+              <w:rPr>
+                <w:noProof/>
+              </w:rPr>
+              <w:drawing>
+                <wp:inline distT="0" distB="0" distL="0" distR="0" wp14:anchorId="298CC43B" wp14:editId="1850E580">
+                  <wp:extent cx="6393734" cy="4343776"/>
+                  <wp:effectExtent l="0" t="0" r="7620" b="0"/>
+                  <wp:docPr id="2127940037" name="图片 1"/>
+                  <wp:cNvGraphicFramePr>
+                    <a:graphicFrameLocks xmlns:a="http://schemas.openxmlformats.org/drawingml/2006/main" noChangeAspect="1"/>
+                  </wp:cNvGraphicFramePr>
+                  <a:graphic xmlns:a="http://schemas.openxmlformats.org/drawingml/2006/main">
+                    <a:graphicData uri="http://schemas.openxmlformats.org/drawingml/2006/picture">
+                      <pic:pic xmlns:pic="http://schemas.openxmlformats.org/drawingml/2006/picture">
+                        <pic:nvPicPr>
+                          <pic:cNvPr id="2127940037" name=""/>
+                          <pic:cNvPicPr/>
+                        </pic:nvPicPr>
+                        <pic:blipFill>
+                          <a:blip r:embed="rId17"/>
+                          <a:stretch>
+                            <a:fillRect/>
+                          </a:stretch>
+                        </pic:blipFill>
+                        <pic:spPr>
+                          <a:xfrm>
+                            <a:off x="0" y="0"/>
+                            <a:ext cx="6393734" cy="4343776"/>
+                          </a:xfrm>
+                          <a:prstGeom prst="rect">
+                            <a:avLst/>
+                          </a:prstGeom>
+                        </pic:spPr>
+                      </pic:pic>
+                    </a:graphicData>
+                  </a:graphic>
+                </wp:inline>
+              </w:drawing>
+            </w:r>
+          </w:p>
+        </w:tc>
+      </w:tr>
+    </w:tbl>
+    <w:p>
+      <w:pPr>
+        <w:pStyle w:val="3"/>
+      </w:pPr>
+      <w:r>
+        <w:rPr>
+          <w:rFonts w:hint="eastAsia"/>
+        </w:rPr>
+        <w:t>运行程序,效果如下</w:t>
+      </w:r>
+    </w:p>
+    <w:tbl>
+      <w:tblPr>
+        <w:tblStyle w:val="ae"/>
+        <w:tblW w:w="0" w:type="auto"/>
+        <w:tblLook w:val="04A0" w:firstRow="1" w:lastRow="0" w:firstColumn="1" w:lastColumn="0" w:noHBand="0" w:noVBand="1"/>
+      </w:tblPr>
+      <w:tblGrid>
+        <w:gridCol w:w="8296"/>
+      </w:tblGrid>
+      <w:tr>
+        <w:tc>
+          <w:tcPr>
+            <w:tcW w:w="8296" w:type="dxa"/>
+          </w:tcPr>
+          <w:p>
+            <w:pPr>
+              <w:rPr>
+                <w:rFonts w:hint="eastAsia"/>
+              </w:rPr>
+            </w:pPr>
+            <w:r>
+              <w:rPr>
+                <w:noProof/>
+              </w:rPr>
+              <w:drawing>
+                <wp:inline distT="0" distB="0" distL="0" distR="0" wp14:anchorId="2FB1D83C" wp14:editId="54C1406D">
+                  <wp:extent cx="7536833" cy="2324301"/>
+                  <wp:effectExtent l="0" t="0" r="6985" b="0"/>
+                  <wp:docPr id="1059176922" name="图片 1"/>
+                  <wp:cNvGraphicFramePr>
+                    <a:graphicFrameLocks xmlns:a="http://schemas.openxmlformats.org/drawingml/2006/main" noChangeAspect="1"/>
+                  </wp:cNvGraphicFramePr>
+                  <a:graphic xmlns:a="http://schemas.openxmlformats.org/drawingml/2006/main">
+                    <a:graphicData uri="http://schemas.openxmlformats.org/drawingml/2006/picture">
+                      <pic:pic xmlns:pic="http://schemas.openxmlformats.org/drawingml/2006/picture">
+                        <pic:nvPicPr>
+                          <pic:cNvPr id="1059176922" name=""/>
+                          <pic:cNvPicPr/>
+                        </pic:nvPicPr>
+                        <pic:blipFill>
+                          <a:blip r:embed="rId18"/>
+                          <a:stretch>
+                            <a:fillRect/>
+                          </a:stretch>
+                        </pic:blipFill>
+                        <pic:spPr>
+                          <a:xfrm>
+                            <a:off x="0" y="0"/>
+                            <a:ext cx="7536833" cy="2324301"/>
+                          </a:xfrm>
+                          <a:prstGeom prst="rect">
+                            <a:avLst/>
+                          </a:prstGeom>
+                        </pic:spPr>
+                      </pic:pic>
+                    </a:graphicData>
+                  </a:graphic>
+                </wp:inline>
+              </w:drawing>
+            </w:r>
+          </w:p>
+        </w:tc>
+      </w:tr>
+    </w:tbl>
+    <w:p>
+      <w:pPr>
+        <w:pStyle w:val="2"/>
+      </w:pPr>
+      <w:r>
+        <w:rPr>
+          <w:rFonts w:hint="eastAsia"/>
+        </w:rPr>
+        <w:t>4&gt;我们可以来试一试,传递一个对象看看</w:t>
+      </w:r>
+    </w:p>
+    <w:tbl>
+      <w:tblPr>
+        <w:tblStyle w:val="ae"/>
+        <w:tblW w:w="0" w:type="auto"/>
+        <w:tblLook w:val="04A0" w:firstRow="1" w:lastRow="0" w:firstColumn="1" w:lastColumn="0" w:noHBand="0" w:noVBand="1"/>
+      </w:tblPr>
+      <w:tblGrid>
+        <w:gridCol w:w="8296"/>
+      </w:tblGrid>
+      <w:tr>
+        <w:tc>
+          <w:tcPr>
+            <w:tcW w:w="11893" w:type="dxa"/>
+          </w:tcPr>
+          <w:p>
+            <w:pPr>
+              <w:rPr>
+                <w:rFonts w:hint="eastAsia"/>
+              </w:rPr>
+            </w:pPr>
+            <w:r>
+              <w:rPr>
+                <w:noProof/>
+              </w:rPr>
+              <w:drawing>
+                <wp:inline distT="0" distB="0" distL="0" distR="0" wp14:anchorId="0BB732FF" wp14:editId="0E2C1EE8">
+                  <wp:extent cx="7803556" cy="5387807"/>
+                  <wp:effectExtent l="0" t="0" r="6985" b="3810"/>
+                  <wp:docPr id="1084926885" name="图片 1"/>
+                  <wp:cNvGraphicFramePr>
+                    <a:graphicFrameLocks xmlns:a="http://schemas.openxmlformats.org/drawingml/2006/main" noChangeAspect="1"/>
+                  </wp:cNvGraphicFramePr>
+                  <a:graphic xmlns:a="http://schemas.openxmlformats.org/drawingml/2006/main">
+                    <a:graphicData uri="http://schemas.openxmlformats.org/drawingml/2006/picture">
+                      <pic:pic xmlns:pic="http://schemas.openxmlformats.org/drawingml/2006/picture">
+                        <pic:nvPicPr>
+                          <pic:cNvPr id="1084926885" name=""/>
+                          <pic:cNvPicPr/>
+                        </pic:nvPicPr>
+                        <pic:blipFill>
+                          <a:blip r:embed="rId19"/>
+                          <a:stretch>
+                            <a:fillRect/>
+                          </a:stretch>
+                        </pic:blipFill>
+                        <pic:spPr>
+                          <a:xfrm>
+                            <a:off x="0" y="0"/>
+                            <a:ext cx="7803556" cy="5387807"/>
+                          </a:xfrm>
+                          <a:prstGeom prst="rect">
+                            <a:avLst/>
+                          </a:prstGeom>
+                        </pic:spPr>
+                      </pic:pic>
+                    </a:graphicData>
+                  </a:graphic>
+                </wp:inline>
+              </w:drawing>
+            </w:r>
+          </w:p>
+        </w:tc>
+      </w:tr>
+    </w:tbl>
+    <w:p>
+      <w:pPr>
+        <w:pStyle w:val="3"/>
+      </w:pPr>
+      <w:r>
+        <w:rPr>
+          <w:rFonts w:hint="eastAsia"/>
+        </w:rPr>
+        <w:t>发现也是可以获取到的</w:t>
+      </w:r>
+    </w:p>
+    <w:tbl>
+      <w:tblPr>
+        <w:tblStyle w:val="ae"/>
+        <w:tblW w:w="0" w:type="auto"/>
+        <w:tblLook w:val="04A0" w:firstRow="1" w:lastRow="0" w:firstColumn="1" w:lastColumn="0" w:noHBand="0" w:noVBand="1"/>
+      </w:tblPr>
+      <w:tblGrid>
+        <w:gridCol w:w="8296"/>
+      </w:tblGrid>
+      <w:tr>
+        <w:tc>
+          <w:tcPr>
+            <w:tcW w:w="8296" w:type="dxa"/>
+          </w:tcPr>
+          <w:p>
+            <w:pPr>
+              <w:rPr>
+                <w:rFonts w:hint="eastAsia"/>
+              </w:rPr>
+            </w:pPr>
+            <w:r>
+              <w:rPr>
+                <w:noProof/>
+              </w:rPr>
+              <w:drawing>
+                <wp:inline distT="0" distB="0" distL="0" distR="0" wp14:anchorId="65E956C6" wp14:editId="34C231A7">
+                  <wp:extent cx="9107192" cy="3510281"/>
+                  <wp:effectExtent l="0" t="0" r="0" b="0"/>
+                  <wp:docPr id="1036527171" name="图片 1"/>
+                  <wp:cNvGraphicFramePr>
+                    <a:graphicFrameLocks xmlns:a="http://schemas.openxmlformats.org/drawingml/2006/main" noChangeAspect="1"/>
+                  </wp:cNvGraphicFramePr>
+                  <a:graphic xmlns:a="http://schemas.openxmlformats.org/drawingml/2006/main">
+                    <a:graphicData uri="http://schemas.openxmlformats.org/drawingml/2006/picture">
+                      <pic:pic xmlns:pic="http://schemas.openxmlformats.org/drawingml/2006/picture">
+                        <pic:nvPicPr>
+                          <pic:cNvPr id="1036527171" name=""/>
+                          <pic:cNvPicPr/>
+                        </pic:nvPicPr>
+                        <pic:blipFill>
+                          <a:blip r:embed="rId20"/>
+                          <a:stretch>
+                            <a:fillRect/>
+                          </a:stretch>
+                        </pic:blipFill>
+                        <pic:spPr>
+                          <a:xfrm>
+                            <a:off x="0" y="0"/>
+                            <a:ext cx="9118185" cy="3514518"/>
+                          </a:xfrm>
+                          <a:prstGeom prst="rect">
+                            <a:avLst/>
+                          </a:prstGeom>
+                        </pic:spPr>
+                      </pic:pic>
+                    </a:graphicData>
+                  </a:graphic>
+                </wp:inline>
+              </w:drawing>
+            </w:r>
+          </w:p>
+        </w:tc>
+      </w:tr>
+    </w:tbl>
+    <w:p>
+      <w:pPr>
+        <w:rPr>
+          <w:rFonts w:hint="eastAsia"/>
+        </w:rPr>
+      </w:pPr>
+    </w:p>
+    <w:p>
+      <w:pPr>
+        <w:rPr>
+          <w:rFonts w:hint="eastAsia"/>
+        </w:rPr>
+      </w:pPr>
+    </w:p>
+    <w:p>
+      <w:pPr>
+        <w:rPr>
+          <w:rFonts w:hint="eastAsia"/>
+        </w:rPr>
+      </w:pPr>
+    </w:p>
+    <w:p>
+      <w:pPr>
+        <w:rPr>
+          <w:rFonts w:hint="eastAsia"/>
+        </w:rPr>
+      </w:pPr>
+    </w:p>
+    <w:p>
+      <w:pPr>
+        <w:rPr>
+          <w:rFonts w:hint="eastAsia"/>
+        </w:rPr>
+      </w:pPr>
+    </w:p>
+    <w:p>
+      <w:pPr>
+        <w:rPr>
+          <w:rFonts w:hint="eastAsia"/>
+        </w:rPr>
+      </w:pPr>
+    </w:p>
+    <w:p>
+      <w:pPr>
+        <w:rPr>
+          <w:rFonts w:hint="eastAsia"/>
+        </w:rPr>
+      </w:pPr>
+    </w:p>
+    <w:p>
+      <w:pPr>
+        <w:rPr>
+          <w:rFonts w:hint="eastAsia"/>
+        </w:rPr>
+      </w:pPr>
+    </w:p>
     <w:p>
       <w:pPr>
         <w:rPr>

</xml_diff>